<commit_message>
ray casting algo 추가 고민
</commit_message>
<xml_diff>
--- a/C/Opengltest/Ray casting algo.docx
+++ b/C/Opengltest/Ray casting algo.docx
@@ -33,11 +33,6 @@
     </w:p>
     <w:p/>
     <w:p>
-      <w:pPr>
-        <w:rPr>
-          <w:rFonts w:hint="eastAsia"/>
-        </w:rPr>
-      </w:pPr>
       <w:r>
         <w:rPr>
           <w:rFonts w:hint="eastAsia"/>
@@ -680,11 +675,19 @@
       <w:r>
         <w:t xml:space="preserve"> </w:t>
       </w:r>
-      <w:r>
-        <w:rPr>
-          <w:rFonts w:hint="eastAsia"/>
-        </w:rPr>
-        <w:t>어떤식으로 우선권을 가져갈지는 중요하다.</w:t>
+      <w:proofErr w:type="spellStart"/>
+      <w:r>
+        <w:rPr>
+          <w:rFonts w:hint="eastAsia"/>
+        </w:rPr>
+        <w:t>어떤식으로</w:t>
+      </w:r>
+      <w:proofErr w:type="spellEnd"/>
+      <w:r>
+        <w:rPr>
+          <w:rFonts w:hint="eastAsia"/>
+        </w:rPr>
+        <w:t xml:space="preserve"> 우선권을 가져갈지는 중요하다.</w:t>
       </w:r>
     </w:p>
     <w:p>
@@ -718,6 +721,7 @@
         </w:numPr>
         <w:ind w:leftChars="0"/>
       </w:pPr>
+      <w:proofErr w:type="gramStart"/>
       <w:r>
         <w:rPr>
           <w:rFonts w:hint="eastAsia"/>
@@ -725,7 +729,11 @@
         <w:t xml:space="preserve">장점 </w:t>
       </w:r>
       <w:r>
-        <w:t xml:space="preserve">: </w:t>
+        <w:t>:</w:t>
+      </w:r>
+      <w:proofErr w:type="gramEnd"/>
+      <w:r>
+        <w:t xml:space="preserve"> </w:t>
       </w:r>
       <w:r>
         <w:rPr>
@@ -797,6 +805,7 @@
         </w:numPr>
         <w:ind w:leftChars="0"/>
       </w:pPr>
+      <w:proofErr w:type="gramStart"/>
       <w:r>
         <w:rPr>
           <w:rFonts w:hint="eastAsia"/>
@@ -804,7 +813,11 @@
         <w:t xml:space="preserve">단점 </w:t>
       </w:r>
       <w:r>
-        <w:t xml:space="preserve">: </w:t>
+        <w:t>:</w:t>
+      </w:r>
+      <w:proofErr w:type="gramEnd"/>
+      <w:r>
+        <w:t xml:space="preserve"> </w:t>
       </w:r>
       <w:r>
         <w:rPr>
@@ -877,6 +890,7 @@
         </w:numPr>
         <w:ind w:leftChars="0"/>
       </w:pPr>
+      <w:proofErr w:type="gramStart"/>
       <w:r>
         <w:rPr>
           <w:rFonts w:hint="eastAsia"/>
@@ -884,7 +898,11 @@
         <w:t xml:space="preserve">장점 </w:t>
       </w:r>
       <w:r>
-        <w:t xml:space="preserve">: </w:t>
+        <w:t>:</w:t>
+      </w:r>
+      <w:proofErr w:type="gramEnd"/>
+      <w:r>
+        <w:t xml:space="preserve"> </w:t>
       </w:r>
       <w:r>
         <w:rPr>
@@ -902,6 +920,7 @@
         </w:numPr>
         <w:ind w:leftChars="0"/>
       </w:pPr>
+      <w:proofErr w:type="gramStart"/>
       <w:r>
         <w:rPr>
           <w:rFonts w:hint="eastAsia"/>
@@ -909,7 +928,11 @@
         <w:t xml:space="preserve">단점 </w:t>
       </w:r>
       <w:r>
-        <w:t xml:space="preserve">: </w:t>
+        <w:t>:</w:t>
+      </w:r>
+      <w:proofErr w:type="gramEnd"/>
+      <w:r>
+        <w:t xml:space="preserve"> </w:t>
       </w:r>
       <w:r>
         <w:rPr>
@@ -924,7 +947,21 @@
         <w:rPr>
           <w:rFonts w:hint="eastAsia"/>
         </w:rPr>
-        <w:t>가 날 때마다 반복적으로 탐색해야한다.</w:t>
+        <w:t xml:space="preserve">가 날 때마다 반복적으로 </w:t>
+      </w:r>
+      <w:proofErr w:type="spellStart"/>
+      <w:r>
+        <w:rPr>
+          <w:rFonts w:hint="eastAsia"/>
+        </w:rPr>
+        <w:t>탐색해야한다</w:t>
+      </w:r>
+      <w:proofErr w:type="spellEnd"/>
+      <w:r>
+        <w:rPr>
+          <w:rFonts w:hint="eastAsia"/>
+        </w:rPr>
+        <w:t>.</w:t>
       </w:r>
       <w:r>
         <w:t xml:space="preserve"> </w:t>
@@ -961,8 +998,16 @@
         <w:rPr>
           <w:rFonts w:hint="eastAsia"/>
         </w:rPr>
-        <w:t>트리 순서를 지속적으로 바뀔 때 거리 측정을 어떻게 해야할</w:t>
-      </w:r>
+        <w:t xml:space="preserve">트리 순서를 지속적으로 바뀔 때 거리 측정을 어떻게 </w:t>
+      </w:r>
+      <w:proofErr w:type="spellStart"/>
+      <w:r>
+        <w:rPr>
+          <w:rFonts w:hint="eastAsia"/>
+        </w:rPr>
+        <w:t>해야할</w:t>
+      </w:r>
+      <w:proofErr w:type="spellEnd"/>
       <w:r>
         <w:t xml:space="preserve"> </w:t>
       </w:r>
@@ -988,8 +1033,16 @@
         <w:rPr>
           <w:rFonts w:hint="eastAsia"/>
         </w:rPr>
-        <w:t>중심으로 거리를 해야할지</w:t>
-      </w:r>
+        <w:t xml:space="preserve">중심으로 거리를 </w:t>
+      </w:r>
+      <w:proofErr w:type="spellStart"/>
+      <w:r>
+        <w:rPr>
+          <w:rFonts w:hint="eastAsia"/>
+        </w:rPr>
+        <w:t>해야할지</w:t>
+      </w:r>
+      <w:proofErr w:type="spellEnd"/>
     </w:p>
     <w:p>
       <w:pPr>
@@ -1038,7 +1091,21 @@
         <w:rPr>
           <w:rFonts w:hint="eastAsia"/>
         </w:rPr>
-        <w:t>모서리부분이 튀어나오기에 해당 부분에 하이라이트가 생기어 색이 이상하게 만들어질 수도 있다.</w:t>
+        <w:t xml:space="preserve">모서리부분이 튀어나오기에 해당 부분에 하이라이트가 생기어 색이 이상하게 </w:t>
+      </w:r>
+      <w:proofErr w:type="gramStart"/>
+      <w:r>
+        <w:rPr>
+          <w:rFonts w:hint="eastAsia"/>
+        </w:rPr>
+        <w:t>만들어질</w:t>
+      </w:r>
+      <w:proofErr w:type="gramEnd"/>
+      <w:r>
+        <w:rPr>
+          <w:rFonts w:hint="eastAsia"/>
+        </w:rPr>
+        <w:t xml:space="preserve"> 수도 있다.</w:t>
       </w:r>
       <w:r>
         <w:t xml:space="preserve"> </w:t>
@@ -1052,11 +1119,19 @@
       <w:r>
         <w:t xml:space="preserve"> </w:t>
       </w:r>
-      <w:r>
-        <w:rPr>
-          <w:rFonts w:hint="eastAsia"/>
-        </w:rPr>
-        <w:t>스무스한 도형을 만들 것인지.</w:t>
+      <w:proofErr w:type="spellStart"/>
+      <w:r>
+        <w:rPr>
+          <w:rFonts w:hint="eastAsia"/>
+        </w:rPr>
+        <w:t>스무스한</w:t>
+      </w:r>
+      <w:proofErr w:type="spellEnd"/>
+      <w:r>
+        <w:rPr>
+          <w:rFonts w:hint="eastAsia"/>
+        </w:rPr>
+        <w:t xml:space="preserve"> 도형을 만들 것인지.</w:t>
       </w:r>
     </w:p>
     <w:p>
@@ -1097,7 +1172,21 @@
         <w:rPr>
           <w:rFonts w:hint="eastAsia"/>
         </w:rPr>
-        <w:t>해당 부분을 베지어 곡선으로 표현할 경우</w:t>
+        <w:t xml:space="preserve">해당 부분을 </w:t>
+      </w:r>
+      <w:proofErr w:type="spellStart"/>
+      <w:r>
+        <w:rPr>
+          <w:rFonts w:hint="eastAsia"/>
+        </w:rPr>
+        <w:t>베지어</w:t>
+      </w:r>
+      <w:proofErr w:type="spellEnd"/>
+      <w:r>
+        <w:rPr>
+          <w:rFonts w:hint="eastAsia"/>
+        </w:rPr>
+        <w:t xml:space="preserve"> 곡선으로 표현할 경우</w:t>
       </w:r>
     </w:p>
     <w:p>
@@ -1109,11 +1198,19 @@
         </w:numPr>
         <w:ind w:leftChars="0"/>
       </w:pPr>
-      <w:r>
-        <w:rPr>
-          <w:rFonts w:hint="eastAsia"/>
-        </w:rPr>
-        <w:t>베지어 곡선 공식 이용</w:t>
+      <w:proofErr w:type="spellStart"/>
+      <w:r>
+        <w:rPr>
+          <w:rFonts w:hint="eastAsia"/>
+        </w:rPr>
+        <w:t>베지어</w:t>
+      </w:r>
+      <w:proofErr w:type="spellEnd"/>
+      <w:r>
+        <w:rPr>
+          <w:rFonts w:hint="eastAsia"/>
+        </w:rPr>
+        <w:t xml:space="preserve"> 곡선 공식 이용</w:t>
       </w:r>
     </w:p>
     <w:p>
@@ -1125,12 +1222,20 @@
         </w:numPr>
         <w:ind w:leftChars="0"/>
       </w:pPr>
+      <w:proofErr w:type="spellStart"/>
       <w:r>
         <w:rPr>
           <w:rFonts w:hint="eastAsia"/>
         </w:rPr>
         <w:lastRenderedPageBreak/>
-        <w:t>클로소이드 곡선으로 표현할 경우</w:t>
+        <w:t>클로소이드</w:t>
+      </w:r>
+      <w:proofErr w:type="spellEnd"/>
+      <w:r>
+        <w:rPr>
+          <w:rFonts w:hint="eastAsia"/>
+        </w:rPr>
+        <w:t xml:space="preserve"> 곡선으로 표현할 경우</w:t>
       </w:r>
     </w:p>
     <w:p>
@@ -1142,11 +1247,19 @@
         </w:numPr>
         <w:ind w:leftChars="0"/>
       </w:pPr>
-      <w:r>
-        <w:rPr>
-          <w:rFonts w:hint="eastAsia"/>
-        </w:rPr>
-        <w:t>클로소이드 곡선 공식 이용</w:t>
+      <w:proofErr w:type="spellStart"/>
+      <w:r>
+        <w:rPr>
+          <w:rFonts w:hint="eastAsia"/>
+        </w:rPr>
+        <w:t>클로소이드</w:t>
+      </w:r>
+      <w:proofErr w:type="spellEnd"/>
+      <w:r>
+        <w:rPr>
+          <w:rFonts w:hint="eastAsia"/>
+        </w:rPr>
+        <w:t xml:space="preserve"> 곡선 공식 이용</w:t>
       </w:r>
     </w:p>
     <w:p>
@@ -1173,9 +1286,6 @@
           <w:numId w:val="2"/>
         </w:numPr>
         <w:ind w:leftChars="0"/>
-        <w:rPr>
-          <w:rFonts w:hint="eastAsia"/>
-        </w:rPr>
       </w:pPr>
       <w:r>
         <w:rPr>
@@ -1189,6 +1299,489 @@
         </w:rPr>
         <w:t>호를 만든다.</w:t>
       </w:r>
+    </w:p>
+    <w:p>
+      <w:pPr>
+        <w:pStyle w:val="a3"/>
+        <w:numPr>
+          <w:ilvl w:val="0"/>
+          <w:numId w:val="2"/>
+        </w:numPr>
+        <w:ind w:leftChars="0"/>
+      </w:pPr>
+      <w:r>
+        <w:rPr>
+          <w:rFonts w:hint="eastAsia"/>
+        </w:rPr>
+        <w:t xml:space="preserve">기본적 탐색에 어떤 기본도형으로 </w:t>
+      </w:r>
+      <w:proofErr w:type="spellStart"/>
+      <w:r>
+        <w:rPr>
+          <w:rFonts w:hint="eastAsia"/>
+        </w:rPr>
+        <w:t>바운더리를</w:t>
+      </w:r>
+      <w:proofErr w:type="spellEnd"/>
+      <w:r>
+        <w:rPr>
+          <w:rFonts w:hint="eastAsia"/>
+        </w:rPr>
+        <w:t xml:space="preserve"> 만들지?</w:t>
+      </w:r>
+    </w:p>
+    <w:p>
+      <w:pPr>
+        <w:pStyle w:val="a3"/>
+        <w:numPr>
+          <w:ilvl w:val="1"/>
+          <w:numId w:val="2"/>
+        </w:numPr>
+        <w:ind w:leftChars="0"/>
+      </w:pPr>
+      <w:r>
+        <w:rPr>
+          <w:rFonts w:hint="eastAsia"/>
+        </w:rPr>
+        <w:t>구</w:t>
+      </w:r>
+    </w:p>
+    <w:p>
+      <w:pPr>
+        <w:pStyle w:val="a3"/>
+        <w:numPr>
+          <w:ilvl w:val="2"/>
+          <w:numId w:val="2"/>
+        </w:numPr>
+        <w:ind w:leftChars="0"/>
+      </w:pPr>
+      <w:r>
+        <w:rPr>
+          <w:rFonts w:hint="eastAsia"/>
+        </w:rPr>
+        <w:t>하나의 큰 구로서 표현이 되기에 많은 손실이 일어난다.</w:t>
+      </w:r>
+    </w:p>
+    <w:p>
+      <w:pPr>
+        <w:pStyle w:val="a3"/>
+        <w:numPr>
+          <w:ilvl w:val="2"/>
+          <w:numId w:val="2"/>
+        </w:numPr>
+        <w:ind w:leftChars="0"/>
+      </w:pPr>
+      <w:r>
+        <w:rPr>
+          <w:rFonts w:hint="eastAsia"/>
+        </w:rPr>
+        <w:t>계산이 매우 쉬워 간단하다.</w:t>
+      </w:r>
+    </w:p>
+    <w:p>
+      <w:pPr>
+        <w:pStyle w:val="a3"/>
+        <w:numPr>
+          <w:ilvl w:val="1"/>
+          <w:numId w:val="2"/>
+        </w:numPr>
+        <w:ind w:leftChars="0"/>
+      </w:pPr>
+      <w:r>
+        <w:rPr>
+          <w:rFonts w:hint="eastAsia"/>
+        </w:rPr>
+        <w:t>타원</w:t>
+      </w:r>
+    </w:p>
+    <w:p>
+      <w:pPr>
+        <w:pStyle w:val="a3"/>
+        <w:numPr>
+          <w:ilvl w:val="2"/>
+          <w:numId w:val="2"/>
+        </w:numPr>
+        <w:ind w:leftChars="0"/>
+      </w:pPr>
+      <w:r>
+        <w:rPr>
+          <w:rFonts w:hint="eastAsia"/>
+        </w:rPr>
+        <w:t>타원은 적극적인 도형을 표현할 수는 있으나,</w:t>
+      </w:r>
+      <w:r>
+        <w:t xml:space="preserve"> </w:t>
+      </w:r>
+      <w:r>
+        <w:rPr>
+          <w:rFonts w:hint="eastAsia"/>
+        </w:rPr>
+        <w:t>계산과정이 복잡하여,</w:t>
+      </w:r>
+      <w:r>
+        <w:t xml:space="preserve"> </w:t>
+      </w:r>
+      <w:r>
+        <w:rPr>
+          <w:rFonts w:hint="eastAsia"/>
+        </w:rPr>
+        <w:t>컴퓨팅 파워에 어려움을 준다.</w:t>
+      </w:r>
+    </w:p>
+    <w:p>
+      <w:pPr>
+        <w:pStyle w:val="a3"/>
+        <w:numPr>
+          <w:ilvl w:val="1"/>
+          <w:numId w:val="2"/>
+        </w:numPr>
+        <w:ind w:leftChars="0"/>
+      </w:pPr>
+      <w:r>
+        <w:rPr>
+          <w:rFonts w:hint="eastAsia"/>
+        </w:rPr>
+        <w:t>직육면체</w:t>
+      </w:r>
+    </w:p>
+    <w:p>
+      <w:pPr>
+        <w:pStyle w:val="a3"/>
+        <w:numPr>
+          <w:ilvl w:val="2"/>
+          <w:numId w:val="2"/>
+        </w:numPr>
+        <w:ind w:leftChars="0"/>
+      </w:pPr>
+      <w:r>
+        <w:rPr>
+          <w:rFonts w:hint="eastAsia"/>
+        </w:rPr>
+        <w:t>도형을 적극적으로 표현할 수 있으며,</w:t>
+      </w:r>
+      <w:r>
+        <w:t xml:space="preserve"> </w:t>
+      </w:r>
+      <w:r>
+        <w:rPr>
+          <w:rFonts w:hint="eastAsia"/>
+        </w:rPr>
+        <w:t>계산 과정상에 큰 어려움은 없다.</w:t>
+      </w:r>
+      <w:r>
+        <w:t xml:space="preserve"> </w:t>
+      </w:r>
+      <w:r>
+        <w:rPr>
+          <w:rFonts w:hint="eastAsia"/>
+        </w:rPr>
+        <w:t>하지만,</w:t>
+      </w:r>
+      <w:r>
+        <w:t xml:space="preserve"> </w:t>
+      </w:r>
+      <w:r>
+        <w:rPr>
+          <w:rFonts w:hint="eastAsia"/>
+        </w:rPr>
+        <w:t xml:space="preserve">도형의 특성상 법선 벡터의 구성을 지속적으로 </w:t>
+      </w:r>
+      <w:proofErr w:type="spellStart"/>
+      <w:r>
+        <w:rPr>
+          <w:rFonts w:hint="eastAsia"/>
+        </w:rPr>
+        <w:t>해야한다</w:t>
+      </w:r>
+      <w:proofErr w:type="spellEnd"/>
+      <w:r>
+        <w:rPr>
+          <w:rFonts w:hint="eastAsia"/>
+        </w:rPr>
+        <w:t>.</w:t>
+      </w:r>
+    </w:p>
+    <w:p>
+      <w:pPr>
+        <w:pStyle w:val="a3"/>
+        <w:numPr>
+          <w:ilvl w:val="1"/>
+          <w:numId w:val="2"/>
+        </w:numPr>
+        <w:ind w:leftChars="0"/>
+      </w:pPr>
+      <w:r>
+        <w:rPr>
+          <w:rFonts w:hint="eastAsia"/>
+        </w:rPr>
+        <w:t>구</w:t>
+      </w:r>
+      <w:r>
+        <w:t xml:space="preserve"> </w:t>
+      </w:r>
+      <w:r>
+        <w:rPr>
+          <w:rFonts w:hint="eastAsia"/>
+        </w:rPr>
+        <w:t>집합</w:t>
+      </w:r>
+    </w:p>
+    <w:p>
+      <w:pPr>
+        <w:pStyle w:val="a3"/>
+        <w:numPr>
+          <w:ilvl w:val="2"/>
+          <w:numId w:val="2"/>
+        </w:numPr>
+        <w:ind w:leftChars="0"/>
+      </w:pPr>
+      <w:r>
+        <w:rPr>
+          <w:rFonts w:hint="eastAsia"/>
+        </w:rPr>
+        <w:t>기본적인 구의 집합으로 하나의 규모를 표현하여,</w:t>
+      </w:r>
+      <w:r>
+        <w:t xml:space="preserve"> </w:t>
+      </w:r>
+      <w:r>
+        <w:rPr>
+          <w:rFonts w:hint="eastAsia"/>
+        </w:rPr>
+        <w:t>적극적인 표현은 가능하지만,</w:t>
+      </w:r>
+      <w:r>
+        <w:t xml:space="preserve"> </w:t>
+      </w:r>
+      <w:r>
+        <w:rPr>
+          <w:rFonts w:hint="eastAsia"/>
+        </w:rPr>
+        <w:t>길고,</w:t>
+      </w:r>
+      <w:r>
+        <w:t xml:space="preserve"> </w:t>
+      </w:r>
+      <w:r>
+        <w:rPr>
+          <w:rFonts w:hint="eastAsia"/>
+        </w:rPr>
+        <w:t>얇은 도형의 경우에는 계산상에 어려움이 있을 수 있다.</w:t>
+      </w:r>
+      <w:r>
+        <w:t xml:space="preserve"> </w:t>
+      </w:r>
+      <w:r>
+        <w:rPr>
+          <w:rFonts w:hint="eastAsia"/>
+        </w:rPr>
+        <w:t>특히 구조가 복잡할 경우 너무나 많은 구집합이 필요하고,</w:t>
+      </w:r>
+      <w:r>
+        <w:t xml:space="preserve"> </w:t>
+      </w:r>
+      <w:r>
+        <w:rPr>
+          <w:rFonts w:hint="eastAsia"/>
+        </w:rPr>
+        <w:t xml:space="preserve">이는 실질적으로 탐색 속도를 </w:t>
+      </w:r>
+      <w:proofErr w:type="spellStart"/>
+      <w:r>
+        <w:rPr>
+          <w:rFonts w:hint="eastAsia"/>
+        </w:rPr>
+        <w:t>저해시킬</w:t>
+      </w:r>
+      <w:proofErr w:type="spellEnd"/>
+      <w:r>
+        <w:rPr>
+          <w:rFonts w:hint="eastAsia"/>
+        </w:rPr>
+        <w:t xml:space="preserve"> 수 있다.</w:t>
+      </w:r>
+    </w:p>
+    <w:p>
+      <w:pPr>
+        <w:pStyle w:val="a3"/>
+        <w:numPr>
+          <w:ilvl w:val="2"/>
+          <w:numId w:val="2"/>
+        </w:numPr>
+        <w:ind w:leftChars="0"/>
+      </w:pPr>
+      <w:r>
+        <w:rPr>
+          <w:rFonts w:hint="eastAsia"/>
+        </w:rPr>
+        <w:t>더하여,</w:t>
+      </w:r>
+      <w:r>
+        <w:t xml:space="preserve"> </w:t>
+      </w:r>
+      <w:r>
+        <w:rPr>
+          <w:rFonts w:hint="eastAsia"/>
+        </w:rPr>
+        <w:t>긴 막대기의 경우 구집합으로는 여러 개의 집합으로 표현해야 하지만,</w:t>
+      </w:r>
+      <w:r>
+        <w:t xml:space="preserve"> </w:t>
+      </w:r>
+      <w:r>
+        <w:rPr>
+          <w:rFonts w:hint="eastAsia"/>
+        </w:rPr>
+        <w:t>실질적인 도형은 긴 원통형 형태 하나이다.</w:t>
+      </w:r>
+      <w:r>
+        <w:t xml:space="preserve"> </w:t>
+      </w:r>
+      <w:r>
+        <w:rPr>
+          <w:rFonts w:hint="eastAsia"/>
+        </w:rPr>
+        <w:t xml:space="preserve">때문에 오히려 </w:t>
+      </w:r>
+      <w:proofErr w:type="spellStart"/>
+      <w:r>
+        <w:rPr>
+          <w:rFonts w:hint="eastAsia"/>
+        </w:rPr>
+        <w:t>바운더리로</w:t>
+      </w:r>
+      <w:proofErr w:type="spellEnd"/>
+      <w:r>
+        <w:rPr>
+          <w:rFonts w:hint="eastAsia"/>
+        </w:rPr>
+        <w:t xml:space="preserve"> 만들었을 때 손해가 더 나타난다.</w:t>
+      </w:r>
+      <w:r>
+        <w:t xml:space="preserve"> </w:t>
+      </w:r>
+    </w:p>
+    <w:p>
+      <w:pPr>
+        <w:pStyle w:val="a3"/>
+        <w:numPr>
+          <w:ilvl w:val="1"/>
+          <w:numId w:val="2"/>
+        </w:numPr>
+        <w:ind w:leftChars="0"/>
+      </w:pPr>
+      <w:r>
+        <w:rPr>
+          <w:rFonts w:hint="eastAsia"/>
+        </w:rPr>
+        <w:t>원기둥</w:t>
+      </w:r>
+    </w:p>
+    <w:p>
+      <w:pPr>
+        <w:pStyle w:val="a3"/>
+        <w:numPr>
+          <w:ilvl w:val="2"/>
+          <w:numId w:val="2"/>
+        </w:numPr>
+        <w:ind w:leftChars="0"/>
+      </w:pPr>
+      <w:r>
+        <w:rPr>
+          <w:rFonts w:hint="eastAsia"/>
+        </w:rPr>
+        <w:t xml:space="preserve">원기둥의 추정은 직선에 </w:t>
+      </w:r>
+      <w:r>
+        <w:rPr>
+          <w:rFonts w:hint="eastAsia"/>
+        </w:rPr>
+        <w:t>거리를 추정한다.</w:t>
+      </w:r>
+      <w:r>
+        <w:t xml:space="preserve"> </w:t>
+      </w:r>
+      <w:r>
+        <w:rPr>
+          <w:rFonts w:hint="eastAsia"/>
+        </w:rPr>
+        <w:t>하지만 거리의 최단거리를 구하기 위해서 직선을 뽑아서</w:t>
+      </w:r>
+      <w:r>
+        <w:t xml:space="preserve"> </w:t>
+      </w:r>
+      <w:r>
+        <w:rPr>
+          <w:rFonts w:hint="eastAsia"/>
+        </w:rPr>
+        <w:t>서로 수직임을 증명하고 해당 점에서의 거리측정과 그 거리의 정도를 확인해야</w:t>
+      </w:r>
+      <w:r>
+        <w:rPr>
+          <w:rFonts w:hint="eastAsia"/>
+        </w:rPr>
+        <w:t xml:space="preserve"> </w:t>
+      </w:r>
+      <w:r>
+        <w:rPr>
+          <w:rFonts w:hint="eastAsia"/>
+        </w:rPr>
+        <w:t>한다.</w:t>
+      </w:r>
+    </w:p>
+    <w:p>
+      <w:pPr>
+        <w:pStyle w:val="a3"/>
+        <w:numPr>
+          <w:ilvl w:val="2"/>
+          <w:numId w:val="2"/>
+        </w:numPr>
+        <w:ind w:leftChars="0"/>
+      </w:pPr>
+      <w:r>
+        <w:rPr>
+          <w:rFonts w:hint="eastAsia"/>
+        </w:rPr>
+        <w:t xml:space="preserve">두 직선에 수직 </w:t>
+      </w:r>
+      <w:proofErr w:type="spellStart"/>
+      <w:r>
+        <w:rPr>
+          <w:rFonts w:hint="eastAsia"/>
+        </w:rPr>
+        <w:t>백터</w:t>
+      </w:r>
+      <w:proofErr w:type="spellEnd"/>
+      <w:r>
+        <w:rPr>
+          <w:rFonts w:hint="eastAsia"/>
+        </w:rPr>
+        <w:t xml:space="preserve"> 꼬인 위치의 두 직선의 방향벡터의 외적(</w:t>
+      </w:r>
+      <w:proofErr w:type="spellStart"/>
+      <w:r>
+        <w:rPr>
+          <w:rFonts w:hint="eastAsia"/>
+        </w:rPr>
+        <w:t>정사영</w:t>
+      </w:r>
+      <w:proofErr w:type="spellEnd"/>
+      <w:r>
+        <w:rPr>
+          <w:rFonts w:hint="eastAsia"/>
+        </w:rPr>
+        <w:t>)</w:t>
+      </w:r>
+    </w:p>
+    <w:p>
+      <w:pPr>
+        <w:pStyle w:val="a3"/>
+        <w:numPr>
+          <w:ilvl w:val="2"/>
+          <w:numId w:val="2"/>
+        </w:numPr>
+        <w:ind w:leftChars="0"/>
+      </w:pPr>
     </w:p>
     <w:sectPr>
       <w:pgSz w:w="11906" w:h="16838"/>

</xml_diff>

<commit_message>
Change language from c to c#
</commit_message>
<xml_diff>
--- a/C/Opengltest/Ray casting algo.docx
+++ b/C/Opengltest/Ray casting algo.docx
@@ -675,19 +675,11 @@
       <w:r>
         <w:t xml:space="preserve"> </w:t>
       </w:r>
-      <w:proofErr w:type="spellStart"/>
-      <w:r>
-        <w:rPr>
-          <w:rFonts w:hint="eastAsia"/>
-        </w:rPr>
-        <w:t>어떤식으로</w:t>
-      </w:r>
-      <w:proofErr w:type="spellEnd"/>
-      <w:r>
-        <w:rPr>
-          <w:rFonts w:hint="eastAsia"/>
-        </w:rPr>
-        <w:t xml:space="preserve"> 우선권을 가져갈지는 중요하다.</w:t>
+      <w:r>
+        <w:rPr>
+          <w:rFonts w:hint="eastAsia"/>
+        </w:rPr>
+        <w:t>어떤식으로 우선권을 가져갈지는 중요하다.</w:t>
       </w:r>
     </w:p>
     <w:p>
@@ -721,7 +713,6 @@
         </w:numPr>
         <w:ind w:leftChars="0"/>
       </w:pPr>
-      <w:proofErr w:type="gramStart"/>
       <w:r>
         <w:rPr>
           <w:rFonts w:hint="eastAsia"/>
@@ -729,11 +720,7 @@
         <w:t xml:space="preserve">장점 </w:t>
       </w:r>
       <w:r>
-        <w:t>:</w:t>
-      </w:r>
-      <w:proofErr w:type="gramEnd"/>
-      <w:r>
-        <w:t xml:space="preserve"> </w:t>
+        <w:t xml:space="preserve">: </w:t>
       </w:r>
       <w:r>
         <w:rPr>
@@ -805,7 +792,6 @@
         </w:numPr>
         <w:ind w:leftChars="0"/>
       </w:pPr>
-      <w:proofErr w:type="gramStart"/>
       <w:r>
         <w:rPr>
           <w:rFonts w:hint="eastAsia"/>
@@ -813,11 +799,7 @@
         <w:t xml:space="preserve">단점 </w:t>
       </w:r>
       <w:r>
-        <w:t>:</w:t>
-      </w:r>
-      <w:proofErr w:type="gramEnd"/>
-      <w:r>
-        <w:t xml:space="preserve"> </w:t>
+        <w:t xml:space="preserve">: </w:t>
       </w:r>
       <w:r>
         <w:rPr>
@@ -890,7 +872,6 @@
         </w:numPr>
         <w:ind w:leftChars="0"/>
       </w:pPr>
-      <w:proofErr w:type="gramStart"/>
       <w:r>
         <w:rPr>
           <w:rFonts w:hint="eastAsia"/>
@@ -898,11 +879,7 @@
         <w:t xml:space="preserve">장점 </w:t>
       </w:r>
       <w:r>
-        <w:t>:</w:t>
-      </w:r>
-      <w:proofErr w:type="gramEnd"/>
-      <w:r>
-        <w:t xml:space="preserve"> </w:t>
+        <w:t xml:space="preserve">: </w:t>
       </w:r>
       <w:r>
         <w:rPr>
@@ -920,7 +897,6 @@
         </w:numPr>
         <w:ind w:leftChars="0"/>
       </w:pPr>
-      <w:proofErr w:type="gramStart"/>
       <w:r>
         <w:rPr>
           <w:rFonts w:hint="eastAsia"/>
@@ -928,11 +904,7 @@
         <w:t xml:space="preserve">단점 </w:t>
       </w:r>
       <w:r>
-        <w:t>:</w:t>
-      </w:r>
-      <w:proofErr w:type="gramEnd"/>
-      <w:r>
-        <w:t xml:space="preserve"> </w:t>
+        <w:t xml:space="preserve">: </w:t>
       </w:r>
       <w:r>
         <w:rPr>
@@ -947,21 +919,7 @@
         <w:rPr>
           <w:rFonts w:hint="eastAsia"/>
         </w:rPr>
-        <w:t xml:space="preserve">가 날 때마다 반복적으로 </w:t>
-      </w:r>
-      <w:proofErr w:type="spellStart"/>
-      <w:r>
-        <w:rPr>
-          <w:rFonts w:hint="eastAsia"/>
-        </w:rPr>
-        <w:t>탐색해야한다</w:t>
-      </w:r>
-      <w:proofErr w:type="spellEnd"/>
-      <w:r>
-        <w:rPr>
-          <w:rFonts w:hint="eastAsia"/>
-        </w:rPr>
-        <w:t>.</w:t>
+        <w:t>가 날 때마다 반복적으로 탐색해야한다.</w:t>
       </w:r>
       <w:r>
         <w:t xml:space="preserve"> </w:t>
@@ -998,16 +956,8 @@
         <w:rPr>
           <w:rFonts w:hint="eastAsia"/>
         </w:rPr>
-        <w:t xml:space="preserve">트리 순서를 지속적으로 바뀔 때 거리 측정을 어떻게 </w:t>
-      </w:r>
-      <w:proofErr w:type="spellStart"/>
-      <w:r>
-        <w:rPr>
-          <w:rFonts w:hint="eastAsia"/>
-        </w:rPr>
-        <w:t>해야할</w:t>
-      </w:r>
-      <w:proofErr w:type="spellEnd"/>
+        <w:t>트리 순서를 지속적으로 바뀔 때 거리 측정을 어떻게 해야할</w:t>
+      </w:r>
       <w:r>
         <w:t xml:space="preserve"> </w:t>
       </w:r>
@@ -1033,16 +983,8 @@
         <w:rPr>
           <w:rFonts w:hint="eastAsia"/>
         </w:rPr>
-        <w:t xml:space="preserve">중심으로 거리를 </w:t>
-      </w:r>
-      <w:proofErr w:type="spellStart"/>
-      <w:r>
-        <w:rPr>
-          <w:rFonts w:hint="eastAsia"/>
-        </w:rPr>
-        <w:t>해야할지</w:t>
-      </w:r>
-      <w:proofErr w:type="spellEnd"/>
+        <w:t>중심으로 거리를 해야할지</w:t>
+      </w:r>
     </w:p>
     <w:p>
       <w:pPr>
@@ -1091,21 +1033,7 @@
         <w:rPr>
           <w:rFonts w:hint="eastAsia"/>
         </w:rPr>
-        <w:t xml:space="preserve">모서리부분이 튀어나오기에 해당 부분에 하이라이트가 생기어 색이 이상하게 </w:t>
-      </w:r>
-      <w:proofErr w:type="gramStart"/>
-      <w:r>
-        <w:rPr>
-          <w:rFonts w:hint="eastAsia"/>
-        </w:rPr>
-        <w:t>만들어질</w:t>
-      </w:r>
-      <w:proofErr w:type="gramEnd"/>
-      <w:r>
-        <w:rPr>
-          <w:rFonts w:hint="eastAsia"/>
-        </w:rPr>
-        <w:t xml:space="preserve"> 수도 있다.</w:t>
+        <w:t>모서리부분이 튀어나오기에 해당 부분에 하이라이트가 생기어 색이 이상하게 만들어질 수도 있다.</w:t>
       </w:r>
       <w:r>
         <w:t xml:space="preserve"> </w:t>
@@ -1119,19 +1047,11 @@
       <w:r>
         <w:t xml:space="preserve"> </w:t>
       </w:r>
-      <w:proofErr w:type="spellStart"/>
-      <w:r>
-        <w:rPr>
-          <w:rFonts w:hint="eastAsia"/>
-        </w:rPr>
-        <w:t>스무스한</w:t>
-      </w:r>
-      <w:proofErr w:type="spellEnd"/>
-      <w:r>
-        <w:rPr>
-          <w:rFonts w:hint="eastAsia"/>
-        </w:rPr>
-        <w:t xml:space="preserve"> 도형을 만들 것인지.</w:t>
+      <w:r>
+        <w:rPr>
+          <w:rFonts w:hint="eastAsia"/>
+        </w:rPr>
+        <w:t>스무스한 도형을 만들 것인지.</w:t>
       </w:r>
     </w:p>
     <w:p>
@@ -1172,21 +1092,7 @@
         <w:rPr>
           <w:rFonts w:hint="eastAsia"/>
         </w:rPr>
-        <w:t xml:space="preserve">해당 부분을 </w:t>
-      </w:r>
-      <w:proofErr w:type="spellStart"/>
-      <w:r>
-        <w:rPr>
-          <w:rFonts w:hint="eastAsia"/>
-        </w:rPr>
-        <w:t>베지어</w:t>
-      </w:r>
-      <w:proofErr w:type="spellEnd"/>
-      <w:r>
-        <w:rPr>
-          <w:rFonts w:hint="eastAsia"/>
-        </w:rPr>
-        <w:t xml:space="preserve"> 곡선으로 표현할 경우</w:t>
+        <w:t>해당 부분을 베지어 곡선으로 표현할 경우</w:t>
       </w:r>
     </w:p>
     <w:p>
@@ -1198,19 +1104,11 @@
         </w:numPr>
         <w:ind w:leftChars="0"/>
       </w:pPr>
-      <w:proofErr w:type="spellStart"/>
-      <w:r>
-        <w:rPr>
-          <w:rFonts w:hint="eastAsia"/>
-        </w:rPr>
-        <w:t>베지어</w:t>
-      </w:r>
-      <w:proofErr w:type="spellEnd"/>
-      <w:r>
-        <w:rPr>
-          <w:rFonts w:hint="eastAsia"/>
-        </w:rPr>
-        <w:t xml:space="preserve"> 곡선 공식 이용</w:t>
+      <w:r>
+        <w:rPr>
+          <w:rFonts w:hint="eastAsia"/>
+        </w:rPr>
+        <w:t>베지어 곡선 공식 이용</w:t>
       </w:r>
     </w:p>
     <w:p>
@@ -1222,20 +1120,12 @@
         </w:numPr>
         <w:ind w:leftChars="0"/>
       </w:pPr>
-      <w:proofErr w:type="spellStart"/>
       <w:r>
         <w:rPr>
           <w:rFonts w:hint="eastAsia"/>
         </w:rPr>
         <w:lastRenderedPageBreak/>
-        <w:t>클로소이드</w:t>
-      </w:r>
-      <w:proofErr w:type="spellEnd"/>
-      <w:r>
-        <w:rPr>
-          <w:rFonts w:hint="eastAsia"/>
-        </w:rPr>
-        <w:t xml:space="preserve"> 곡선으로 표현할 경우</w:t>
+        <w:t>클로소이드 곡선으로 표현할 경우</w:t>
       </w:r>
     </w:p>
     <w:p>
@@ -1247,19 +1137,11 @@
         </w:numPr>
         <w:ind w:leftChars="0"/>
       </w:pPr>
-      <w:proofErr w:type="spellStart"/>
-      <w:r>
-        <w:rPr>
-          <w:rFonts w:hint="eastAsia"/>
-        </w:rPr>
-        <w:t>클로소이드</w:t>
-      </w:r>
-      <w:proofErr w:type="spellEnd"/>
-      <w:r>
-        <w:rPr>
-          <w:rFonts w:hint="eastAsia"/>
-        </w:rPr>
-        <w:t xml:space="preserve"> 곡선 공식 이용</w:t>
+      <w:r>
+        <w:rPr>
+          <w:rFonts w:hint="eastAsia"/>
+        </w:rPr>
+        <w:t>클로소이드 곡선 공식 이용</w:t>
       </w:r>
     </w:p>
     <w:p>
@@ -1313,21 +1195,7 @@
         <w:rPr>
           <w:rFonts w:hint="eastAsia"/>
         </w:rPr>
-        <w:t xml:space="preserve">기본적 탐색에 어떤 기본도형으로 </w:t>
-      </w:r>
-      <w:proofErr w:type="spellStart"/>
-      <w:r>
-        <w:rPr>
-          <w:rFonts w:hint="eastAsia"/>
-        </w:rPr>
-        <w:t>바운더리를</w:t>
-      </w:r>
-      <w:proofErr w:type="spellEnd"/>
-      <w:r>
-        <w:rPr>
-          <w:rFonts w:hint="eastAsia"/>
-        </w:rPr>
-        <w:t xml:space="preserve"> 만들지?</w:t>
+        <w:t>기본적 탐색에 어떤 기본도형으로 바운더리를 만들지?</w:t>
       </w:r>
     </w:p>
     <w:p>
@@ -1484,21 +1352,7 @@
         <w:rPr>
           <w:rFonts w:hint="eastAsia"/>
         </w:rPr>
-        <w:t xml:space="preserve">도형의 특성상 법선 벡터의 구성을 지속적으로 </w:t>
-      </w:r>
-      <w:proofErr w:type="spellStart"/>
-      <w:r>
-        <w:rPr>
-          <w:rFonts w:hint="eastAsia"/>
-        </w:rPr>
-        <w:t>해야한다</w:t>
-      </w:r>
-      <w:proofErr w:type="spellEnd"/>
-      <w:r>
-        <w:rPr>
-          <w:rFonts w:hint="eastAsia"/>
-        </w:rPr>
-        <w:t>.</w:t>
+        <w:t>도형의 특성상 법선 벡터의 구성을 지속적으로 해야한다.</w:t>
       </w:r>
     </w:p>
     <w:p>
@@ -1584,21 +1438,7 @@
         <w:rPr>
           <w:rFonts w:hint="eastAsia"/>
         </w:rPr>
-        <w:t xml:space="preserve">이는 실질적으로 탐색 속도를 </w:t>
-      </w:r>
-      <w:proofErr w:type="spellStart"/>
-      <w:r>
-        <w:rPr>
-          <w:rFonts w:hint="eastAsia"/>
-        </w:rPr>
-        <w:t>저해시킬</w:t>
-      </w:r>
-      <w:proofErr w:type="spellEnd"/>
-      <w:r>
-        <w:rPr>
-          <w:rFonts w:hint="eastAsia"/>
-        </w:rPr>
-        <w:t xml:space="preserve"> 수 있다.</w:t>
+        <w:t>이는 실질적으로 탐색 속도를 저해시킬 수 있다.</w:t>
       </w:r>
     </w:p>
     <w:p>
@@ -1641,21 +1481,7 @@
         <w:rPr>
           <w:rFonts w:hint="eastAsia"/>
         </w:rPr>
-        <w:t xml:space="preserve">때문에 오히려 </w:t>
-      </w:r>
-      <w:proofErr w:type="spellStart"/>
-      <w:r>
-        <w:rPr>
-          <w:rFonts w:hint="eastAsia"/>
-        </w:rPr>
-        <w:t>바운더리로</w:t>
-      </w:r>
-      <w:proofErr w:type="spellEnd"/>
-      <w:r>
-        <w:rPr>
-          <w:rFonts w:hint="eastAsia"/>
-        </w:rPr>
-        <w:t xml:space="preserve"> 만들었을 때 손해가 더 나타난다.</w:t>
+        <w:t>때문에 오히려 바운더리로 만들었을 때 손해가 더 나타난다.</w:t>
       </w:r>
       <w:r>
         <w:t xml:space="preserve"> </w:t>
@@ -1742,35 +1568,20 @@
         <w:rPr>
           <w:rFonts w:hint="eastAsia"/>
         </w:rPr>
-        <w:t xml:space="preserve">두 직선에 수직 </w:t>
-      </w:r>
-      <w:proofErr w:type="spellStart"/>
-      <w:r>
-        <w:rPr>
-          <w:rFonts w:hint="eastAsia"/>
-        </w:rPr>
-        <w:t>백터</w:t>
-      </w:r>
-      <w:proofErr w:type="spellEnd"/>
-      <w:r>
-        <w:rPr>
-          <w:rFonts w:hint="eastAsia"/>
-        </w:rPr>
-        <w:t xml:space="preserve"> 꼬인 위치의 두 직선의 방향벡터의 외적(</w:t>
-      </w:r>
-      <w:proofErr w:type="spellStart"/>
-      <w:r>
-        <w:rPr>
-          <w:rFonts w:hint="eastAsia"/>
-        </w:rPr>
-        <w:t>정사영</w:t>
-      </w:r>
-      <w:proofErr w:type="spellEnd"/>
-      <w:r>
-        <w:rPr>
-          <w:rFonts w:hint="eastAsia"/>
-        </w:rPr>
-        <w:t>)</w:t>
+        <w:t>두 직선에 수직 백터 꼬인 위치의 두 직선의 방향벡터의 외적(정사영)</w:t>
+      </w:r>
+    </w:p>
+    <w:p>
+      <w:pPr>
+        <w:pStyle w:val="a3"/>
+        <w:numPr>
+          <w:ilvl w:val="1"/>
+          <w:numId w:val="2"/>
+        </w:numPr>
+        <w:ind w:leftChars="0"/>
+      </w:pPr>
+      <w:r>
+        <w:t>Box</w:t>
       </w:r>
     </w:p>
     <w:p>
@@ -1782,6 +1593,128 @@
         </w:numPr>
         <w:ind w:leftChars="0"/>
       </w:pPr>
+      <w:r>
+        <w:rPr>
+          <w:rFonts w:hint="eastAsia"/>
+        </w:rPr>
+        <w:lastRenderedPageBreak/>
+        <w:t>크기의 손해를 보더라도 계산상의 손해를 감수할 필요가 없다</w:t>
+      </w:r>
+      <w:r>
+        <w:t xml:space="preserve">. </w:t>
+      </w:r>
+      <w:r>
+        <w:rPr>
+          <w:rFonts w:hint="eastAsia"/>
+        </w:rPr>
+        <w:t>다른 것들의 경우 곱셈을 필수적으로 해야하지만,</w:t>
+      </w:r>
+      <w:r>
+        <w:t xml:space="preserve"> </w:t>
+      </w:r>
+      <w:r>
+        <w:rPr>
+          <w:rFonts w:hint="eastAsia"/>
+        </w:rPr>
+        <w:t>b</w:t>
+      </w:r>
+      <w:r>
+        <w:t>ox</w:t>
+      </w:r>
+      <w:r>
+        <w:rPr>
+          <w:rFonts w:hint="eastAsia"/>
+        </w:rPr>
+        <w:t>로 한다면,</w:t>
+      </w:r>
+      <w:r>
+        <w:t xml:space="preserve"> </w:t>
+      </w:r>
+      <w:r>
+        <w:rPr>
+          <w:rFonts w:hint="eastAsia"/>
+        </w:rPr>
+        <w:t>그 계산은 비교만으로 정리가 된다.</w:t>
+      </w:r>
+      <w:r>
+        <w:t xml:space="preserve"> </w:t>
+      </w:r>
+      <w:r>
+        <w:rPr>
+          <w:rFonts w:hint="eastAsia"/>
+        </w:rPr>
+        <w:t xml:space="preserve">총 </w:t>
+      </w:r>
+      <w:r>
+        <w:t>6</w:t>
+      </w:r>
+      <w:r>
+        <w:rPr>
+          <w:rFonts w:hint="eastAsia"/>
+        </w:rPr>
+        <w:t>번의 비교를 하면,</w:t>
+      </w:r>
+      <w:r>
+        <w:t xml:space="preserve"> </w:t>
+      </w:r>
+      <w:r>
+        <w:rPr>
+          <w:rFonts w:hint="eastAsia"/>
+        </w:rPr>
+        <w:t>해당 값을 구할 수 있으며,</w:t>
+      </w:r>
+      <w:r>
+        <w:t xml:space="preserve"> </w:t>
+      </w:r>
+      <w:r>
+        <w:rPr>
+          <w:rFonts w:hint="eastAsia"/>
+        </w:rPr>
+        <w:t>계산의 리소스는 곱셈 하나보다 작다.</w:t>
+      </w:r>
+      <w:r>
+        <w:t xml:space="preserve"> </w:t>
+      </w:r>
+      <w:r>
+        <w:rPr>
+          <w:rFonts w:hint="eastAsia"/>
+        </w:rPr>
+        <w:t>때문에 더 빠른 작업이 가능하다.</w:t>
+      </w:r>
+    </w:p>
+    <w:p>
+      <w:pPr>
+        <w:pStyle w:val="a3"/>
+        <w:numPr>
+          <w:ilvl w:val="2"/>
+          <w:numId w:val="2"/>
+        </w:numPr>
+        <w:ind w:leftChars="0"/>
+      </w:pPr>
+      <w:r>
+        <w:rPr>
+          <w:rFonts w:hint="eastAsia"/>
+        </w:rPr>
+        <w:t>어셈블리에서</w:t>
+      </w:r>
+      <w:r>
+        <w:t xml:space="preserve"> </w:t>
+      </w:r>
+      <w:r>
+        <w:rPr>
+          <w:rFonts w:hint="eastAsia"/>
+        </w:rPr>
+        <w:t>중수의 곱셈을 단순 더하기가 아닌 시프트와 덧셈으로 처리한다면,</w:t>
+      </w:r>
+      <w:r>
+        <w:t xml:space="preserve"> </w:t>
+      </w:r>
+      <w:r>
+        <w:rPr>
+          <w:rFonts w:hint="eastAsia"/>
+        </w:rPr>
+        <w:t>얼마나 빨라질까?</w:t>
+      </w:r>
     </w:p>
     <w:sectPr>
       <w:pgSz w:w="11906" w:h="16838"/>
@@ -1791,6 +1724,56 @@
     </w:sectPr>
   </w:body>
 </w:document>
+</file>
+
+<file path=word/endnotes.xml><?xml version="1.0" encoding="utf-8"?>
+<w:endnotes xmlns:wpc="http://schemas.microsoft.com/office/word/2010/wordprocessingCanvas" xmlns:cx="http://schemas.microsoft.com/office/drawing/2014/chartex" xmlns:cx1="http://schemas.microsoft.com/office/drawing/2015/9/8/chartex" xmlns:cx2="http://schemas.microsoft.com/office/drawing/2015/10/21/chartex" xmlns:cx3="http://schemas.microsoft.com/office/drawing/2016/5/9/chartex" xmlns:cx4="http://schemas.microsoft.com/office/drawing/2016/5/10/chartex" xmlns:cx5="http://schemas.microsoft.com/office/drawing/2016/5/11/chartex" xmlns:cx6="http://schemas.microsoft.com/office/drawing/2016/5/12/chartex" xmlns:cx7="http://schemas.microsoft.com/office/drawing/2016/5/13/chartex" xmlns:cx8="http://schemas.microsoft.com/office/drawing/2016/5/14/chartex" xmlns:mc="http://schemas.openxmlformats.org/markup-compatibility/2006" xmlns:aink="http://schemas.microsoft.com/office/drawing/2016/ink" xmlns:am3d="http://schemas.microsoft.com/office/drawing/2017/model3d" xmlns:o="urn:schemas-microsoft-com:office:office" xmlns:oel="http://schemas.microsoft.com/office/2019/extlst" xmlns:r="http://schemas.openxmlformats.org/officeDocument/2006/relationships" xmlns:m="http://schemas.openxmlformats.org/officeDocument/2006/math" xmlns:v="urn:schemas-microsoft-com:vml" xmlns:wp14="http://schemas.microsoft.com/office/word/2010/wordprocessingDrawing" xmlns:wp="http://schemas.openxmlformats.org/drawingml/2006/wordprocessingDrawing" xmlns:w10="urn:schemas-microsoft-com:office:word" xmlns:w="http://schemas.openxmlformats.org/wordprocessingml/2006/main" xmlns:w14="http://schemas.microsoft.com/office/word/2010/wordml" xmlns:w15="http://schemas.microsoft.com/office/word/2012/wordml" xmlns:w16cex="http://schemas.microsoft.com/office/word/2018/wordml/cex" xmlns:w16cid="http://schemas.microsoft.com/office/word/2016/wordml/cid" xmlns:w16="http://schemas.microsoft.com/office/word/2018/wordml" xmlns:w16du="http://schemas.microsoft.com/office/word/2023/wordml/word16du" xmlns:w16sdtdh="http://schemas.microsoft.com/office/word/2020/wordml/sdtdatahash" xmlns:w16se="http://schemas.microsoft.com/office/word/2015/wordml/symex" xmlns:wpg="http://schemas.microsoft.com/office/word/2010/wordprocessingGroup" xmlns:wpi="http://schemas.microsoft.com/office/word/2010/wordprocessingInk" xmlns:wne="http://schemas.microsoft.com/office/word/2006/wordml" xmlns:wps="http://schemas.microsoft.com/office/word/2010/wordprocessingShape" mc:Ignorable="w14 w15 w16se w16cid w16 w16cex w16sdtdh wp14">
+  <w:endnote w:type="separator" w:id="-1">
+    <w:p>
+      <w:pPr>
+        <w:spacing w:after="0" w:line="240" w:lineRule="auto"/>
+      </w:pPr>
+      <w:r>
+        <w:separator/>
+      </w:r>
+    </w:p>
+  </w:endnote>
+  <w:endnote w:type="continuationSeparator" w:id="0">
+    <w:p>
+      <w:pPr>
+        <w:spacing w:after="0" w:line="240" w:lineRule="auto"/>
+      </w:pPr>
+      <w:r>
+        <w:continuationSeparator/>
+      </w:r>
+    </w:p>
+  </w:endnote>
+</w:endnotes>
+</file>
+
+<file path=word/footnotes.xml><?xml version="1.0" encoding="utf-8"?>
+<w:footnotes xmlns:wpc="http://schemas.microsoft.com/office/word/2010/wordprocessingCanvas" xmlns:cx="http://schemas.microsoft.com/office/drawing/2014/chartex" xmlns:cx1="http://schemas.microsoft.com/office/drawing/2015/9/8/chartex" xmlns:cx2="http://schemas.microsoft.com/office/drawing/2015/10/21/chartex" xmlns:cx3="http://schemas.microsoft.com/office/drawing/2016/5/9/chartex" xmlns:cx4="http://schemas.microsoft.com/office/drawing/2016/5/10/chartex" xmlns:cx5="http://schemas.microsoft.com/office/drawing/2016/5/11/chartex" xmlns:cx6="http://schemas.microsoft.com/office/drawing/2016/5/12/chartex" xmlns:cx7="http://schemas.microsoft.com/office/drawing/2016/5/13/chartex" xmlns:cx8="http://schemas.microsoft.com/office/drawing/2016/5/14/chartex" xmlns:mc="http://schemas.openxmlformats.org/markup-compatibility/2006" xmlns:aink="http://schemas.microsoft.com/office/drawing/2016/ink" xmlns:am3d="http://schemas.microsoft.com/office/drawing/2017/model3d" xmlns:o="urn:schemas-microsoft-com:office:office" xmlns:oel="http://schemas.microsoft.com/office/2019/extlst" xmlns:r="http://schemas.openxmlformats.org/officeDocument/2006/relationships" xmlns:m="http://schemas.openxmlformats.org/officeDocument/2006/math" xmlns:v="urn:schemas-microsoft-com:vml" xmlns:wp14="http://schemas.microsoft.com/office/word/2010/wordprocessingDrawing" xmlns:wp="http://schemas.openxmlformats.org/drawingml/2006/wordprocessingDrawing" xmlns:w10="urn:schemas-microsoft-com:office:word" xmlns:w="http://schemas.openxmlformats.org/wordprocessingml/2006/main" xmlns:w14="http://schemas.microsoft.com/office/word/2010/wordml" xmlns:w15="http://schemas.microsoft.com/office/word/2012/wordml" xmlns:w16cex="http://schemas.microsoft.com/office/word/2018/wordml/cex" xmlns:w16cid="http://schemas.microsoft.com/office/word/2016/wordml/cid" xmlns:w16="http://schemas.microsoft.com/office/word/2018/wordml" xmlns:w16du="http://schemas.microsoft.com/office/word/2023/wordml/word16du" xmlns:w16sdtdh="http://schemas.microsoft.com/office/word/2020/wordml/sdtdatahash" xmlns:w16se="http://schemas.microsoft.com/office/word/2015/wordml/symex" xmlns:wpg="http://schemas.microsoft.com/office/word/2010/wordprocessingGroup" xmlns:wpi="http://schemas.microsoft.com/office/word/2010/wordprocessingInk" xmlns:wne="http://schemas.microsoft.com/office/word/2006/wordml" xmlns:wps="http://schemas.microsoft.com/office/word/2010/wordprocessingShape" mc:Ignorable="w14 w15 w16se w16cid w16 w16cex w16sdtdh wp14">
+  <w:footnote w:type="separator" w:id="-1">
+    <w:p>
+      <w:pPr>
+        <w:spacing w:after="0" w:line="240" w:lineRule="auto"/>
+      </w:pPr>
+      <w:r>
+        <w:separator/>
+      </w:r>
+    </w:p>
+  </w:footnote>
+  <w:footnote w:type="continuationSeparator" w:id="0">
+    <w:p>
+      <w:pPr>
+        <w:spacing w:after="0" w:line="240" w:lineRule="auto"/>
+      </w:pPr>
+      <w:r>
+        <w:continuationSeparator/>
+      </w:r>
+    </w:p>
+  </w:footnote>
+</w:footnotes>
 </file>
 
 <file path=word/numbering.xml><?xml version="1.0" encoding="utf-8"?>
@@ -2425,6 +2408,50 @@
       <w:ind w:leftChars="400" w:left="800"/>
     </w:pPr>
   </w:style>
+  <w:style w:type="paragraph" w:styleId="a4">
+    <w:name w:val="header"/>
+    <w:basedOn w:val="a"/>
+    <w:link w:val="Char"/>
+    <w:uiPriority w:val="99"/>
+    <w:unhideWhenUsed/>
+    <w:rsid w:val="008B725F"/>
+    <w:pPr>
+      <w:tabs>
+        <w:tab w:val="center" w:pos="4513"/>
+        <w:tab w:val="right" w:pos="9026"/>
+      </w:tabs>
+      <w:snapToGrid w:val="0"/>
+    </w:pPr>
+  </w:style>
+  <w:style w:type="character" w:customStyle="1" w:styleId="Char">
+    <w:name w:val="머리글 Char"/>
+    <w:basedOn w:val="a0"/>
+    <w:link w:val="a4"/>
+    <w:uiPriority w:val="99"/>
+    <w:rsid w:val="008B725F"/>
+  </w:style>
+  <w:style w:type="paragraph" w:styleId="a5">
+    <w:name w:val="footer"/>
+    <w:basedOn w:val="a"/>
+    <w:link w:val="Char0"/>
+    <w:uiPriority w:val="99"/>
+    <w:unhideWhenUsed/>
+    <w:rsid w:val="008B725F"/>
+    <w:pPr>
+      <w:tabs>
+        <w:tab w:val="center" w:pos="4513"/>
+        <w:tab w:val="right" w:pos="9026"/>
+      </w:tabs>
+      <w:snapToGrid w:val="0"/>
+    </w:pPr>
+  </w:style>
+  <w:style w:type="character" w:customStyle="1" w:styleId="Char0">
+    <w:name w:val="바닥글 Char"/>
+    <w:basedOn w:val="a0"/>
+    <w:link w:val="a5"/>
+    <w:uiPriority w:val="99"/>
+    <w:rsid w:val="008B725F"/>
+  </w:style>
 </w:styles>
 </file>
 

</xml_diff>